<commit_message>
added git log command
</commit_message>
<xml_diff>
--- a/GitCommands/GITHUB COMMANDS TUTORIAL.docx
+++ b/GitCommands/GITHUB COMMANDS TUTORIAL.docx
@@ -388,19 +388,131 @@
     </w:p>
     <w:p>
       <w:pPr>
-        <w:ind w:left="360"/>
-        <w:rPr>
-          <w:color w:val="000000" w:themeColor="text1"/>
-        </w:rPr>
-      </w:pPr>
-    </w:p>
-    <w:p>
-      <w:pPr>
-        <w:ind w:left="720"/>
-        <w:rPr>
-          <w:color w:val="000000" w:themeColor="text1"/>
-        </w:rPr>
-      </w:pPr>
+        <w:pStyle w:val="ListParagraph"/>
+        <w:numPr>
+          <w:ilvl w:val="0"/>
+          <w:numId w:val="1"/>
+        </w:numPr>
+        <w:rPr>
+          <w:color w:val="000000" w:themeColor="text1"/>
+        </w:rPr>
+      </w:pPr>
+      <w:r>
+        <w:rPr>
+          <w:b/>
+          <w:bCs/>
+          <w:color w:val="000000" w:themeColor="text1"/>
+          <w:u w:val="single"/>
+        </w:rPr>
+        <w:t xml:space="preserve">Git </w:t>
+      </w:r>
+      <w:r>
+        <w:rPr>
+          <w:b/>
+          <w:bCs/>
+          <w:color w:val="000000" w:themeColor="text1"/>
+          <w:u w:val="single"/>
+        </w:rPr>
+        <w:t>Log</w:t>
+      </w:r>
+      <w:r>
+        <w:rPr>
+          <w:color w:val="000000" w:themeColor="text1"/>
+        </w:rPr>
+        <w:t xml:space="preserve">: </w:t>
+      </w:r>
+      <w:r>
+        <w:rPr>
+          <w:color w:val="000000" w:themeColor="text1"/>
+        </w:rPr>
+        <w:t xml:space="preserve">A git log </w:t>
+      </w:r>
+      <w:r>
+        <w:rPr>
+          <w:color w:val="000000" w:themeColor="text1"/>
+        </w:rPr>
+        <w:t>shows lists of commits(SHA) that was made to repository, each commits associated with message,commitSha,Author,date.</w:t>
+      </w:r>
+    </w:p>
+    <w:p>
+      <w:pPr>
+        <w:ind w:left="360"/>
+        <w:rPr>
+          <w:color w:val="00B050"/>
+        </w:rPr>
+      </w:pPr>
+      <w:r>
+        <w:t xml:space="preserve">To check the all the git commits that made to repository - </w:t>
+      </w:r>
+      <w:r>
+        <w:rPr>
+          <w:color w:val="00B050"/>
+        </w:rPr>
+        <w:t>`git log`</w:t>
+      </w:r>
+    </w:p>
+    <w:p>
+      <w:pPr>
+        <w:ind w:left="360"/>
+        <w:rPr>
+          <w:color w:val="00B050"/>
+        </w:rPr>
+      </w:pPr>
+      <w:r>
+        <w:t xml:space="preserve">To check most 3 recent commits that mad to repository - </w:t>
+      </w:r>
+      <w:r>
+        <w:rPr>
+          <w:color w:val="00B050"/>
+        </w:rPr>
+        <w:t>`git log -n 3`</w:t>
+      </w:r>
+    </w:p>
+    <w:p>
+      <w:pPr>
+        <w:ind w:left="360"/>
+        <w:rPr>
+          <w:color w:val="00B050"/>
+        </w:rPr>
+      </w:pPr>
+      <w:r>
+        <w:t xml:space="preserve">To check the author who committed changes into the repository - </w:t>
+      </w:r>
+      <w:r>
+        <w:rPr>
+          <w:color w:val="00B050"/>
+        </w:rPr>
+        <w:t>`git log - -author=”Roni”</w:t>
+      </w:r>
+      <w:r>
+        <w:rPr>
+          <w:color w:val="00B050"/>
+        </w:rPr>
+        <w:t>.</w:t>
+      </w:r>
+    </w:p>
+    <w:p>
+      <w:pPr>
+        <w:ind w:left="360"/>
+        <w:rPr>
+          <w:color w:val="000000" w:themeColor="text1"/>
+        </w:rPr>
+      </w:pPr>
+      <w:r>
+        <w:t xml:space="preserve">To check the committer who committed into the repository - </w:t>
+      </w:r>
+      <w:r>
+        <w:rPr>
+          <w:color w:val="00B050"/>
+        </w:rPr>
+        <w:t>`git log - -committer=”Roni"`</w:t>
+      </w:r>
+      <w:r>
+        <w:rPr>
+          <w:color w:val="00B050"/>
+        </w:rPr>
+        <w:t>.</w:t>
+      </w:r>
     </w:p>
     <w:sectPr>
       <w:pgSz w:w="12240" w:h="15840"/>

</xml_diff>

<commit_message>
add git cherry pick
</commit_message>
<xml_diff>
--- a/GitCommands/GITHUB COMMANDS TUTORIAL.docx
+++ b/GitCommands/GITHUB COMMANDS TUTORIAL.docx
@@ -374,7 +374,35 @@
         <w:rPr>
           <w:color w:val="000000" w:themeColor="text1"/>
         </w:rPr>
-        <w:t>shows lists of commits(SHA) that was made to repository, each commits associated with message,commitSha,Author,date.</w:t>
+        <w:t xml:space="preserve">shows lists of </w:t>
+      </w:r>
+      <w:proofErr w:type="gramStart"/>
+      <w:r>
+        <w:rPr>
+          <w:color w:val="000000" w:themeColor="text1"/>
+        </w:rPr>
+        <w:t>commits(</w:t>
+      </w:r>
+      <w:proofErr w:type="gramEnd"/>
+      <w:r>
+        <w:rPr>
+          <w:color w:val="000000" w:themeColor="text1"/>
+        </w:rPr>
+        <w:t xml:space="preserve">SHA) that was made to repository, each commits associated with </w:t>
+      </w:r>
+      <w:proofErr w:type="spellStart"/>
+      <w:r>
+        <w:rPr>
+          <w:color w:val="000000" w:themeColor="text1"/>
+        </w:rPr>
+        <w:t>message,commitSha,Author,date</w:t>
+      </w:r>
+      <w:proofErr w:type="spellEnd"/>
+      <w:r>
+        <w:rPr>
+          <w:color w:val="000000" w:themeColor="text1"/>
+        </w:rPr>
+        <w:t>.</w:t>
       </w:r>
     </w:p>
     <w:p>
@@ -425,7 +453,21 @@
         <w:rPr>
           <w:color w:val="00B050"/>
         </w:rPr>
-        <w:t>`git log - -author=”Roni”</w:t>
+        <w:t>`git log - -author</w:t>
+      </w:r>
+      <w:proofErr w:type="gramStart"/>
+      <w:r>
+        <w:rPr>
+          <w:color w:val="00B050"/>
+        </w:rPr>
+        <w:t>=”Roni</w:t>
+      </w:r>
+      <w:proofErr w:type="gramEnd"/>
+      <w:r>
+        <w:rPr>
+          <w:color w:val="00B050"/>
+        </w:rPr>
+        <w:t>”</w:t>
       </w:r>
       <w:r>
         <w:rPr>
@@ -448,7 +490,21 @@
         <w:rPr>
           <w:color w:val="00B050"/>
         </w:rPr>
-        <w:t>`git log - -committer=”Roni"`</w:t>
+        <w:t>`git log - -committer</w:t>
+      </w:r>
+      <w:proofErr w:type="gramStart"/>
+      <w:r>
+        <w:rPr>
+          <w:color w:val="00B050"/>
+        </w:rPr>
+        <w:t>=”Roni</w:t>
+      </w:r>
+      <w:proofErr w:type="gramEnd"/>
+      <w:r>
+        <w:rPr>
+          <w:color w:val="00B050"/>
+        </w:rPr>
+        <w:t>"`</w:t>
       </w:r>
       <w:r>
         <w:rPr>
@@ -529,6 +585,27 @@
           <w:color w:val="000000" w:themeColor="text1"/>
         </w:rPr>
         <w:t>.</w:t>
+      </w:r>
+    </w:p>
+    <w:p/>
+    <w:p>
+      <w:pPr>
+        <w:ind w:left="360"/>
+        <w:rPr>
+          <w:b/>
+          <w:bCs/>
+          <w:color w:val="000000" w:themeColor="text1"/>
+          <w:u w:val="single"/>
+        </w:rPr>
+      </w:pPr>
+      <w:r>
+        <w:t xml:space="preserve">To cherry pick the commits from one branch to another, branch1 copy sha by using git log then switch to current working head branch and do - </w:t>
+      </w:r>
+      <w:r>
+        <w:rPr>
+          <w:color w:val="00B050"/>
+        </w:rPr>
+        <w:t>`git cherry-pick 2acsacs -&gt; git push`</w:t>
       </w:r>
     </w:p>
     <w:sectPr>

</xml_diff>